<commit_message>
mini soutenance pour la communication orale - améliorations
</commit_message>
<xml_diff>
--- a/Soutenance_mini.docx
+++ b/Soutenance_mini.docx
@@ -42,10 +42,30 @@
         <w:rPr>
           <w:b/>
         </w:rPr>
-        <w:t>(slide 1)</w:t>
-      </w:r>
-      <w:r>
-        <w:t xml:space="preserve">Bonjour Messieurs ! Je voudrais aujourd'hui vous présenter ma soutenance de fin d’études. Le sujet de ma soutenance: </w:t>
+        <w:t>(</w:t>
+      </w:r>
+      <w:proofErr w:type="gramStart"/>
+      <w:r>
+        <w:rPr>
+          <w:b/>
+        </w:rPr>
+        <w:t>slide</w:t>
+      </w:r>
+      <w:proofErr w:type="gramEnd"/>
+      <w:r>
+        <w:rPr>
+          <w:b/>
+        </w:rPr>
+        <w:t xml:space="preserve"> 1)</w:t>
+      </w:r>
+      <w:r>
+        <w:t>Bonjour</w:t>
+      </w:r>
+      <w:r>
+        <w:t>,</w:t>
+      </w:r>
+      <w:r>
+        <w:t xml:space="preserve"> Messieurs ! Je voudrais aujourd'hui vous présenter ma soutenance de fin d’études. Le sujet de ma soutenance: </w:t>
       </w:r>
       <w:r>
         <w:t xml:space="preserve">les </w:t>
@@ -71,7 +91,21 @@
           <w:b/>
         </w:rPr>
         <w:tab/>
-        <w:t xml:space="preserve">(slide 2) </w:t>
+        <w:t>(</w:t>
+      </w:r>
+      <w:proofErr w:type="gramStart"/>
+      <w:r>
+        <w:rPr>
+          <w:b/>
+        </w:rPr>
+        <w:t>slide</w:t>
+      </w:r>
+      <w:proofErr w:type="gramEnd"/>
+      <w:r>
+        <w:rPr>
+          <w:b/>
+        </w:rPr>
+        <w:t xml:space="preserve"> 2) </w:t>
       </w:r>
       <w:r>
         <w:t>Je vais parler de différents facteurs qui influencent ma motivation au travail.</w:t>
@@ -89,7 +123,21 @@
         <w:rPr>
           <w:b/>
         </w:rPr>
-        <w:t xml:space="preserve">(slide 3) </w:t>
+        <w:t>(</w:t>
+      </w:r>
+      <w:proofErr w:type="gramStart"/>
+      <w:r>
+        <w:rPr>
+          <w:b/>
+        </w:rPr>
+        <w:t>slide</w:t>
+      </w:r>
+      <w:proofErr w:type="gramEnd"/>
+      <w:r>
+        <w:rPr>
+          <w:b/>
+        </w:rPr>
+        <w:t xml:space="preserve"> 3) </w:t>
       </w:r>
       <w:r>
         <w:t xml:space="preserve">Combien parmi </w:t>
@@ -184,7 +232,21 @@
         <w:rPr>
           <w:b/>
         </w:rPr>
-        <w:t>(slide 4</w:t>
+        <w:t>(</w:t>
+      </w:r>
+      <w:proofErr w:type="gramStart"/>
+      <w:r>
+        <w:rPr>
+          <w:b/>
+        </w:rPr>
+        <w:t>slide</w:t>
+      </w:r>
+      <w:proofErr w:type="gramEnd"/>
+      <w:r>
+        <w:rPr>
+          <w:b/>
+        </w:rPr>
+        <w:t xml:space="preserve"> 4</w:t>
       </w:r>
       <w:r>
         <w:rPr>
@@ -204,13 +266,57 @@
         <w:t>’incertitude dans la sélec</w:t>
       </w:r>
       <w:r>
-        <w:t xml:space="preserve">tion d’une meilleure solution. </w:t>
-      </w:r>
-      <w:r>
-        <w:rPr>
-          <w:b/>
-        </w:rPr>
-        <w:t>(slide 5</w:t>
+        <w:t>tion d’une meilleure solution</w:t>
+      </w:r>
+      <w:r>
+        <w:t xml:space="preserve"> </w:t>
+      </w:r>
+      <w:r>
+        <w:t>dans</w:t>
+      </w:r>
+      <w:r>
+        <w:rPr>
+          <w:b/>
+        </w:rPr>
+        <w:t xml:space="preserve"> </w:t>
+      </w:r>
+      <w:r>
+        <w:t>le cas</w:t>
+      </w:r>
+      <w:r>
+        <w:rPr>
+          <w:b/>
+        </w:rPr>
+        <w:t xml:space="preserve"> </w:t>
+      </w:r>
+      <w:r>
+        <w:t xml:space="preserve">où </w:t>
+      </w:r>
+      <w:r>
+        <w:t>il existe un trop larg</w:t>
+      </w:r>
+      <w:r>
+        <w:t xml:space="preserve">e choix des solutions possibles. </w:t>
+      </w:r>
+      <w:r>
+        <w:rPr>
+          <w:b/>
+        </w:rPr>
+        <w:t>(</w:t>
+      </w:r>
+      <w:proofErr w:type="gramStart"/>
+      <w:r>
+        <w:rPr>
+          <w:b/>
+        </w:rPr>
+        <w:t>slide</w:t>
+      </w:r>
+      <w:proofErr w:type="gramEnd"/>
+      <w:r>
+        <w:rPr>
+          <w:b/>
+        </w:rPr>
+        <w:t xml:space="preserve"> 5</w:t>
       </w:r>
       <w:r>
         <w:rPr>
@@ -219,45 +325,36 @@
         <w:t>)</w:t>
       </w:r>
       <w:r>
-        <w:rPr>
-          <w:b/>
-        </w:rPr>
-        <w:t xml:space="preserve"> </w:t>
-      </w:r>
-      <w:r>
-        <w:t>Q</w:t>
-      </w:r>
-      <w:r>
-        <w:t>uand il existe un trop larg</w:t>
-      </w:r>
-      <w:r>
-        <w:t>e choix des solutions possibles,</w:t>
+        <w:t>N</w:t>
+      </w:r>
+      <w:r>
+        <w:t xml:space="preserve">ous rencontrons </w:t>
+      </w:r>
+      <w:r>
+        <w:t xml:space="preserve">ici </w:t>
+      </w:r>
+      <w:r>
+        <w:t>le problème d’abondance (</w:t>
       </w:r>
       <w:r>
         <w:rPr>
           <w:lang w:val="ru-RU"/>
         </w:rPr>
-        <w:t xml:space="preserve"> </w:t>
-      </w:r>
-      <w:r>
-        <w:t>n</w:t>
-      </w:r>
-      <w:r>
-        <w:t>ous rencontrons le problème d’abondance (</w:t>
+        <w:t>избыток</w:t>
+      </w:r>
+      <w:r>
+        <w:t xml:space="preserve">) de choix. A mon avis dans ce cas, ce n’est pas nécessaire d’analyser toutes les alternatives existantes. De mon </w:t>
+      </w:r>
+      <w:r>
+        <w:t xml:space="preserve">propre </w:t>
+      </w:r>
+      <w:r>
+        <w:t>expérience je peux dire que, si je commence à examiner en détails toutes les alternatives, je risque de me patiner (</w:t>
       </w:r>
       <w:r>
         <w:rPr>
           <w:lang w:val="ru-RU"/>
         </w:rPr>
-        <w:t>избыток</w:t>
-      </w:r>
-      <w:r>
-        <w:t>) de choix. A mon avis dans ce cas, ce n’est pas nécessaire d’analyser toutes les alternatives existantes. De mon expérience je peux dire que, si je commence à examiner en détails toutes les alternatives, je risque de me patiner (</w:t>
-      </w:r>
-      <w:r>
-        <w:rPr>
-          <w:lang w:val="ru-RU"/>
-        </w:rPr>
         <w:t>буксовать</w:t>
       </w:r>
       <w:r>
@@ -267,7 +364,13 @@
         <w:t xml:space="preserve">ation. Finalement je me perde, </w:t>
       </w:r>
       <w:r>
-        <w:t>je me noie dans tous les avantages et défauts des nombreuses solutions. Je perde le temps et je perde l’impulsion, le dynamisme dans le travail.</w:t>
+        <w:t xml:space="preserve">je me noie dans tous les avantages et défauts des nombreuses </w:t>
+      </w:r>
+      <w:r>
+        <w:t xml:space="preserve">solutions. Je perde le temps, </w:t>
+      </w:r>
+      <w:r>
+        <w:t>je perde l’impulsion, le dynamisme dans le travail.</w:t>
       </w:r>
     </w:p>
     <w:p>
@@ -355,7 +458,21 @@
         <w:rPr>
           <w:b/>
         </w:rPr>
-        <w:t>(slide 6</w:t>
+        <w:t>(</w:t>
+      </w:r>
+      <w:proofErr w:type="gramStart"/>
+      <w:r>
+        <w:rPr>
+          <w:b/>
+        </w:rPr>
+        <w:t>slide</w:t>
+      </w:r>
+      <w:proofErr w:type="gramEnd"/>
+      <w:r>
+        <w:rPr>
+          <w:b/>
+        </w:rPr>
+        <w:t xml:space="preserve"> 6</w:t>
       </w:r>
       <w:r>
         <w:rPr>
@@ -373,7 +490,16 @@
         <w:t xml:space="preserve"> facteur d’influence sur ma motivation </w:t>
       </w:r>
       <w:r>
-        <w:t>- c’est la création de la situation de réussite. Par la réussite j’entends un résultat visible de travail, un résultat qui donne la satisfaction. C’arrive, que l’exécution d’une tâche dure longtemps et sans résultats visibles. Une telle situation pourrit ma motivation. Pour éviter ou pour diminuer l’effet négatif d’un tel travail j’ai plusieurs solutions.</w:t>
+        <w:t xml:space="preserve">- c’est la création de la situation de réussite. Par la réussite j’entends un résultat visible de travail, un résultat qui donne la satisfaction. C’arrive, que l’exécution d’une tâche dure longtemps et sans résultats </w:t>
+      </w:r>
+      <w:r>
+        <w:t>évident</w:t>
+      </w:r>
+      <w:r>
+        <w:t>s</w:t>
+      </w:r>
+      <w:r>
+        <w:t>. Une telle situation pourrit ma motivation. Pour éviter ou pour diminuer l’effet négatif d’un tel travail j’ai plusieurs solutions.</w:t>
       </w:r>
     </w:p>
     <w:p>
@@ -382,7 +508,21 @@
           <w:b/>
         </w:rPr>
         <w:lastRenderedPageBreak/>
-        <w:t>(slide 7</w:t>
+        <w:t>(</w:t>
+      </w:r>
+      <w:proofErr w:type="gramStart"/>
+      <w:r>
+        <w:rPr>
+          <w:b/>
+        </w:rPr>
+        <w:t>slide</w:t>
+      </w:r>
+      <w:proofErr w:type="gramEnd"/>
+      <w:r>
+        <w:rPr>
+          <w:b/>
+        </w:rPr>
+        <w:t xml:space="preserve"> 7</w:t>
       </w:r>
       <w:r>
         <w:rPr>
@@ -397,7 +537,15 @@
         <w:t>er une échelle d’évaluation de m</w:t>
       </w:r>
       <w:r>
-        <w:t xml:space="preserve">on travail. A la fin d’exécution d’une tâche, que j’ai déjà fait avant, je compare et évalue les résultats actuels avec les résultats  précédents. Cette revue peut m’étonner agréablement et </w:t>
+        <w:t xml:space="preserve">on travail. A la fin d’exécution d’une tâche, que j’ai déjà </w:t>
+      </w:r>
+      <w:proofErr w:type="gramStart"/>
+      <w:r>
+        <w:t>fait</w:t>
+      </w:r>
+      <w:proofErr w:type="gramEnd"/>
+      <w:r>
+        <w:t xml:space="preserve"> avant, je compare et évalue les résultats actuels avec les résultats  précédents. Cette revue peut m’étonner agréablement et </w:t>
       </w:r>
       <w:r>
         <w:t xml:space="preserve">peut </w:t>
@@ -417,7 +565,21 @@
         <w:rPr>
           <w:b/>
         </w:rPr>
-        <w:t>(slide 8</w:t>
+        <w:t>(</w:t>
+      </w:r>
+      <w:proofErr w:type="gramStart"/>
+      <w:r>
+        <w:rPr>
+          <w:b/>
+        </w:rPr>
+        <w:t>slide</w:t>
+      </w:r>
+      <w:proofErr w:type="gramEnd"/>
+      <w:r>
+        <w:rPr>
+          <w:b/>
+        </w:rPr>
+        <w:t xml:space="preserve"> 8</w:t>
       </w:r>
       <w:r>
         <w:rPr>
@@ -426,17 +588,46 @@
         <w:t xml:space="preserve">) </w:t>
       </w:r>
       <w:r>
-        <w:t>Je trouve logique pour l’évolution de mes compétences de monter le niveau de la difficulté de tâches prof</w:t>
+        <w:t>Je trouve logique</w:t>
+      </w:r>
+      <w:r>
+        <w:t xml:space="preserve"> que,</w:t>
+      </w:r>
+      <w:r>
+        <w:t xml:space="preserve"> pour l’évolution dans mes</w:t>
+      </w:r>
+      <w:r>
+        <w:t xml:space="preserve"> compétences</w:t>
+      </w:r>
+      <w:r>
+        <w:t>, il faut</w:t>
+      </w:r>
+      <w:r>
+        <w:t xml:space="preserve"> monter le niveau de la difficulté de</w:t>
+      </w:r>
+      <w:r>
+        <w:t>s</w:t>
+      </w:r>
+      <w:r>
+        <w:t xml:space="preserve"> tâches prof</w:t>
       </w:r>
       <w:r>
         <w:t xml:space="preserve">essionnelles, mais j’évite de </w:t>
       </w:r>
       <w:r>
-        <w:t xml:space="preserve">lever la barre trop </w:t>
-      </w:r>
+        <w:t xml:space="preserve">lever la </w:t>
+      </w:r>
+      <w:r>
+        <w:t>complexité</w:t>
+      </w:r>
+      <w:r>
+        <w:t xml:space="preserve"> trop </w:t>
+      </w:r>
+      <w:proofErr w:type="gramStart"/>
       <w:r>
         <w:t>haut</w:t>
       </w:r>
+      <w:proofErr w:type="gramEnd"/>
       <w:r>
         <w:t>. Le challenge da</w:t>
       </w:r>
@@ -453,7 +644,15 @@
         <w:t xml:space="preserve"> </w:t>
       </w:r>
       <w:r>
-        <w:t>obstacle infranchissable, parce que au lieu de monter la motivation ça pourrait donner l’effet inverse.</w:t>
+        <w:t xml:space="preserve">obstacle infranchissable, parce </w:t>
+      </w:r>
+      <w:proofErr w:type="gramStart"/>
+      <w:r>
+        <w:t>que au</w:t>
+      </w:r>
+      <w:proofErr w:type="gramEnd"/>
+      <w:r>
+        <w:t xml:space="preserve"> lieu de monter la motivation ça pourrait donner l’effet inverse.</w:t>
       </w:r>
     </w:p>
     <w:p>
@@ -461,7 +660,21 @@
         <w:rPr>
           <w:b/>
         </w:rPr>
-        <w:t>(slide 9</w:t>
+        <w:t>(</w:t>
+      </w:r>
+      <w:proofErr w:type="gramStart"/>
+      <w:r>
+        <w:rPr>
+          <w:b/>
+        </w:rPr>
+        <w:t>slide</w:t>
+      </w:r>
+      <w:proofErr w:type="gramEnd"/>
+      <w:r>
+        <w:rPr>
+          <w:b/>
+        </w:rPr>
+        <w:t xml:space="preserve"> 9</w:t>
       </w:r>
       <w:r>
         <w:rPr>
@@ -477,7 +690,10 @@
         <w:t xml:space="preserve"> </w:t>
       </w:r>
       <w:r>
-        <w:t xml:space="preserve">Une autre solution que j’utilise pour créer la situation de réussite, c’est la nécessité de passer aux autres tâches, si </w:t>
+        <w:t>Un autre moyen</w:t>
+      </w:r>
+      <w:r>
+        <w:t xml:space="preserve"> que j’utilise pour créer la situation de réussite, c’est la nécessité de passer aux autres tâches, si </w:t>
       </w:r>
       <w:r>
         <w:t>je n’arrive</w:t>
@@ -489,7 +705,7 @@
         <w:t>à</w:t>
       </w:r>
       <w:r>
-        <w:t xml:space="preserve"> trouver une solution après de recherches longes et sans résultats. C’est important</w:t>
+        <w:t xml:space="preserve"> trouver une solution après de recherches longes. C’est important</w:t>
       </w:r>
       <w:r>
         <w:rPr>
@@ -503,7 +719,13 @@
     </w:p>
     <w:p>
       <w:r>
-        <w:t>Les solutions, que je viens de parler – la création d’une échelle d’évaluation de travail, la complication progressive</w:t>
+        <w:t xml:space="preserve">Les solutions, </w:t>
+      </w:r>
+      <w:r>
+        <w:t>dont</w:t>
+      </w:r>
+      <w:r>
+        <w:t xml:space="preserve"> je viens de parler – la création d’une échelle d’évaluation de travail, la complication progressive</w:t>
       </w:r>
       <w:r>
         <w:rPr>
@@ -551,79 +773,189 @@
       <w:pPr>
         <w:rPr>
           <w:b/>
-        </w:rPr>
-      </w:pPr>
-      <w:r>
-        <w:rPr>
-          <w:b/>
-        </w:rPr>
-        <w:t>(slide 10</w:t>
+          <w:bCs/>
+        </w:rPr>
+      </w:pPr>
+      <w:r>
+        <w:rPr>
+          <w:b/>
+        </w:rPr>
+        <w:t>(</w:t>
+      </w:r>
+      <w:proofErr w:type="gramStart"/>
+      <w:r>
+        <w:rPr>
+          <w:b/>
+        </w:rPr>
+        <w:t>slide</w:t>
+      </w:r>
+      <w:proofErr w:type="gramEnd"/>
+      <w:r>
+        <w:rPr>
+          <w:b/>
+        </w:rPr>
+        <w:t xml:space="preserve"> 10</w:t>
+      </w:r>
+      <w:r>
+        <w:rPr>
+          <w:b/>
+        </w:rPr>
+        <w:t>)</w:t>
+      </w:r>
+      <w:r>
+        <w:rPr>
+          <w:b/>
+          <w:lang w:val="ru-RU"/>
+        </w:rPr>
+        <w:t xml:space="preserve"> </w:t>
+      </w:r>
+      <w:r>
+        <w:t xml:space="preserve">Il ne fait aucun doute que la bonne motivation  est nécessaire dans tous les aspects de </w:t>
+      </w:r>
+      <w:r>
+        <w:t xml:space="preserve">notre </w:t>
+      </w:r>
+      <w:r>
+        <w:t>vie. Selon moi, la bonne motivation c’est la motivation qui nous n’oblige pas à faire quelque chose ennuyeux</w:t>
+      </w:r>
+      <w:r>
+        <w:rPr>
+          <w:lang w:val="ru-RU"/>
+        </w:rPr>
+        <w:t xml:space="preserve"> </w:t>
+      </w:r>
+      <w:r>
+        <w:t xml:space="preserve">et pas intéressante. La bonne motivation est toujours en traine de souligner des côtés attractifs et avantageux dans nos </w:t>
+      </w:r>
+      <w:r>
+        <w:t>projets</w:t>
+      </w:r>
+      <w:r>
+        <w:t xml:space="preserve">. Il faut se poser les questions - pourquoi je veux faire ça ? </w:t>
+      </w:r>
+      <w:proofErr w:type="gramStart"/>
+      <w:r>
+        <w:t>dans</w:t>
+      </w:r>
+      <w:proofErr w:type="gramEnd"/>
+      <w:r>
+        <w:t xml:space="preserve"> quelle perspective ? </w:t>
+      </w:r>
+      <w:proofErr w:type="gramStart"/>
+      <w:r>
+        <w:t>que</w:t>
+      </w:r>
+      <w:proofErr w:type="gramEnd"/>
+      <w:r>
+        <w:t xml:space="preserve"> c’est que j’attends d’obtenir à la fin ? Les réponses à ces questions peuvent nous aider à comprendre pourquoi nous n’avons pas éveillé auparavant notre envie de faire, par exemple, les études ou un travail particulaire, pourquoi nous n’avons pas éveillé notre</w:t>
+      </w:r>
+      <w:r>
+        <w:t xml:space="preserve"> envie d’évoluer dans un métier, d’</w:t>
+      </w:r>
+      <w:r>
+        <w:t xml:space="preserve">obtenir une promotion ou </w:t>
+      </w:r>
+      <w:r>
+        <w:t>d’</w:t>
+      </w:r>
+      <w:r>
+        <w:t xml:space="preserve">apprendre quelque chose. Dans beaucoup de cas, à mon avis, le problème d’absence de la bonne motivation c’est </w:t>
+      </w:r>
+      <w:r>
+        <w:t xml:space="preserve">à cause de </w:t>
+      </w:r>
+      <w:r>
+        <w:t>notre mouvais c</w:t>
+      </w:r>
+      <w:r>
+        <w:t xml:space="preserve">hoix, c’est </w:t>
+      </w:r>
+      <w:r>
+        <w:t xml:space="preserve">à cause de </w:t>
+      </w:r>
+      <w:r>
+        <w:t>notre incapacité d’</w:t>
+      </w:r>
+      <w:r>
+        <w:t xml:space="preserve">écouter </w:t>
+      </w:r>
+      <w:r>
+        <w:t xml:space="preserve">nous-mêmes </w:t>
+      </w:r>
+      <w:r>
+        <w:t>et de comprendre nos besoins. Je désirerais</w:t>
+      </w:r>
+      <w:r>
+        <w:t xml:space="preserve"> (</w:t>
+      </w:r>
+      <w:r>
+        <w:rPr>
+          <w:bCs/>
+        </w:rPr>
+        <w:t>Conditionnel Présent Actif</w:t>
+      </w:r>
+      <w:r>
+        <w:t>)</w:t>
+      </w:r>
+      <w:r>
+        <w:t xml:space="preserve"> qu’à la base de ma motivation </w:t>
+      </w:r>
+      <w:r>
+        <w:t>il se trouve (</w:t>
+      </w:r>
+      <w:r>
+        <w:rPr>
+          <w:bCs/>
+        </w:rPr>
+        <w:t>Subjonctif Présent Actif</w:t>
+      </w:r>
+      <w:r>
+        <w:t>)</w:t>
+      </w:r>
+      <w:r>
+        <w:t xml:space="preserve"> l’intérêt, le goût de la vie et l'amour de mon métier. Si je </w:t>
+      </w:r>
+      <w:r>
+        <w:t>connais</w:t>
+      </w:r>
+      <w:r>
+        <w:t xml:space="preserve"> </w:t>
+      </w:r>
+      <w:r>
+        <w:t xml:space="preserve"> </w:t>
+      </w:r>
+      <w:r>
+        <w:t xml:space="preserve">bien mes besoins et besoins des gens autour de moi, si je </w:t>
+      </w:r>
+      <w:r>
+        <w:t>suis</w:t>
+      </w:r>
+      <w:r>
+        <w:t xml:space="preserve"> motivé pour satis</w:t>
+      </w:r>
+      <w:r>
+        <w:t xml:space="preserve">faire mes envies et besoins, ç’est </w:t>
+      </w:r>
+      <w:r>
+        <w:t xml:space="preserve">la garantie de mon succès, </w:t>
+      </w:r>
+      <w:r>
+        <w:t xml:space="preserve">de </w:t>
+      </w:r>
+      <w:r>
+        <w:t>mon évolution personnelle et professionnelle.</w:t>
+      </w:r>
+    </w:p>
+    <w:p>
+      <w:r>
+        <w:t>Merci bien pour votre attention, je serais ravi de répondre</w:t>
       </w:r>
       <w:bookmarkStart w:id="0" w:name="_GoBack"/>
       <w:bookmarkEnd w:id="0"/>
       <w:r>
-        <w:rPr>
-          <w:b/>
-        </w:rPr>
-        <w:t>)</w:t>
-      </w:r>
-      <w:r>
-        <w:rPr>
-          <w:b/>
-          <w:lang w:val="ru-RU"/>
-        </w:rPr>
-        <w:t xml:space="preserve"> </w:t>
-      </w:r>
-      <w:r>
-        <w:t>Il ne fait aucun doute que la bonne motivation  est nécessaire dans tous les aspects de vie. Selon moi, la bonne motivation c’est la motivation qui nous n’oblige pas à faire quelque chose ennuyeux</w:t>
-      </w:r>
-      <w:r>
-        <w:rPr>
-          <w:lang w:val="ru-RU"/>
-        </w:rPr>
-        <w:t xml:space="preserve"> </w:t>
-      </w:r>
-      <w:r>
-        <w:t>et pas intéressante. La bonne motivation est toujours en traine de souligner des côtés attractifs et avantageux dans nos taches. Il faut se poser les questions - pourquoi je veux faire ça ? dans quelle perspective ? que c’est que j’attends d’obtenir à la fin ? Les réponses à ces questions peuvent nous aider à comprendre pourquoi nous n’avons pas éveillé auparavant notre envie de faire, par exemple, les études ou un travail particulaire, pourquoi nous n’avons pas éveillé auparavant  notre</w:t>
-      </w:r>
-      <w:r>
-        <w:t xml:space="preserve"> envie d’évoluer dans un métier, d’</w:t>
-      </w:r>
-      <w:r>
-        <w:t>obtenir une promotion ou apprendre quelque chose. Dans beaucoup de cas, à mon avis, le problème d’absence de la bonne motivation c’est notre mouvais c</w:t>
-      </w:r>
-      <w:r>
-        <w:t>hoix, c’est notre incapacité d’</w:t>
-      </w:r>
-      <w:r>
-        <w:t xml:space="preserve">écouter </w:t>
-      </w:r>
-      <w:r>
-        <w:t xml:space="preserve">nous-mêmes </w:t>
-      </w:r>
-      <w:r>
-        <w:t xml:space="preserve">et de comprendre nos besoins. Je désirerais qu’à la base de ma motivation se trouvait l’intérêt, le goût de la vie et l'amour de mon métier. Si je </w:t>
-      </w:r>
-      <w:r>
-        <w:t xml:space="preserve">connaîtrais </w:t>
-      </w:r>
-      <w:r>
-        <w:t xml:space="preserve"> (condit. pres. active) </w:t>
-      </w:r>
-      <w:r>
-        <w:t>bien mes besoins et besoins des gens autour de moi, si je serais motivé pour satisfaire mes envies et besoins, ça va être</w:t>
-      </w:r>
-      <w:r>
-        <w:rPr>
-          <w:lang w:val="ru-RU"/>
-        </w:rPr>
-        <w:t xml:space="preserve"> </w:t>
-      </w:r>
-      <w:r>
-        <w:t>la garantie de mon succès, mon évolution personnelle et professionnelle.</w:t>
+        <w:t xml:space="preserve"> à vos questions, si vous en avez.</w:t>
       </w:r>
     </w:p>
-    <w:p/>
     <w:sectPr>
       <w:pgSz w:w="12240" w:h="15840"/>
       <w:pgMar w:top="426" w:right="474" w:bottom="426" w:left="426" w:header="708" w:footer="708" w:gutter="0"/>
@@ -1569,15 +1901,6 @@
   </w:num>
   <w:num w:numId="5">
     <w:abstractNumId w:val="4"/>
-    <w:lvlOverride w:ilvl="0"/>
-    <w:lvlOverride w:ilvl="1"/>
-    <w:lvlOverride w:ilvl="2"/>
-    <w:lvlOverride w:ilvl="3"/>
-    <w:lvlOverride w:ilvl="4"/>
-    <w:lvlOverride w:ilvl="5"/>
-    <w:lvlOverride w:ilvl="6"/>
-    <w:lvlOverride w:ilvl="7"/>
-    <w:lvlOverride w:ilvl="8"/>
   </w:num>
   <w:num w:numId="6">
     <w:abstractNumId w:val="0"/>
@@ -1832,6 +2155,19 @@
       <w:contextualSpacing/>
     </w:pPr>
   </w:style>
+  <w:style w:type="paragraph" w:styleId="NormalWeb">
+    <w:name w:val="Normal (Web)"/>
+    <w:basedOn w:val="Normal"/>
+    <w:uiPriority w:val="99"/>
+    <w:semiHidden/>
+    <w:unhideWhenUsed/>
+    <w:rsid w:val="00F751E0"/>
+    <w:rPr>
+      <w:rFonts w:ascii="Times New Roman" w:hAnsi="Times New Roman" w:cs="Times New Roman"/>
+      <w:sz w:val="24"/>
+      <w:szCs w:val="24"/>
+    </w:rPr>
+  </w:style>
 </w:styles>
 </file>
 
@@ -2045,6 +2381,19 @@
       <w:ind w:left="720"/>
       <w:contextualSpacing/>
     </w:pPr>
+  </w:style>
+  <w:style w:type="paragraph" w:styleId="NormalWeb">
+    <w:name w:val="Normal (Web)"/>
+    <w:basedOn w:val="Normal"/>
+    <w:uiPriority w:val="99"/>
+    <w:semiHidden/>
+    <w:unhideWhenUsed/>
+    <w:rsid w:val="00F751E0"/>
+    <w:rPr>
+      <w:rFonts w:ascii="Times New Roman" w:hAnsi="Times New Roman" w:cs="Times New Roman"/>
+      <w:sz w:val="24"/>
+      <w:szCs w:val="24"/>
+    </w:rPr>
   </w:style>
 </w:styles>
 </file>

</xml_diff>